<commit_message>
Update Robot Framework Summary.docx
</commit_message>
<xml_diff>
--- a/Robot Framework Summary.docx
+++ b/Robot Framework Summary.docx
@@ -1,6 +1,6 @@
 
 <file path=word/document.xml><?xml version="1.0" encoding="utf-8"?>
-<w:document xmlns:wpc="http://schemas.microsoft.com/office/word/2010/wordprocessingCanvas" xmlns:cx="http://schemas.microsoft.com/office/drawing/2014/chartex" xmlns:cx1="http://schemas.microsoft.com/office/drawing/2015/9/8/chartex" xmlns:cx2="http://schemas.microsoft.com/office/drawing/2015/10/21/chartex" xmlns:cx3="http://schemas.microsoft.com/office/drawing/2016/5/9/chartex" xmlns:cx4="http://schemas.microsoft.com/office/drawing/2016/5/10/chartex" xmlns:cx5="http://schemas.microsoft.com/office/drawing/2016/5/11/chartex" xmlns:cx6="http://schemas.microsoft.com/office/drawing/2016/5/12/chartex" xmlns:cx7="http://schemas.microsoft.com/office/drawing/2016/5/13/chartex" xmlns:cx8="http://schemas.microsoft.com/office/drawing/2016/5/14/chartex" xmlns:mc="http://schemas.openxmlformats.org/markup-compatibility/2006" xmlns:aink="http://schemas.microsoft.com/office/drawing/2016/ink" xmlns:am3d="http://schemas.microsoft.com/office/drawing/2017/model3d" xmlns:o="urn:schemas-microsoft-com:office:office" xmlns:oel="http://schemas.microsoft.com/office/2019/extlst" xmlns:r="http://schemas.openxmlformats.org/officeDocument/2006/relationships" xmlns:m="http://schemas.openxmlformats.org/officeDocument/2006/math" xmlns:v="urn:schemas-microsoft-com:vml" xmlns:wp14="http://schemas.microsoft.com/office/word/2010/wordprocessingDrawing" xmlns:wp="http://schemas.openxmlformats.org/drawingml/2006/wordprocessingDrawing" xmlns:w10="urn:schemas-microsoft-com:office:word" xmlns:w="http://schemas.openxmlformats.org/wordprocessingml/2006/main" xmlns:w14="http://schemas.microsoft.com/office/word/2010/wordml" xmlns:w15="http://schemas.microsoft.com/office/word/2012/wordml" xmlns:w16cex="http://schemas.microsoft.com/office/word/2018/wordml/cex" xmlns:w16cid="http://schemas.microsoft.com/office/word/2016/wordml/cid" xmlns:w16="http://schemas.microsoft.com/office/word/2018/wordml" xmlns:w16sdtdh="http://schemas.microsoft.com/office/word/2020/wordml/sdtdatahash" xmlns:w16se="http://schemas.microsoft.com/office/word/2015/wordml/symex" xmlns:wpg="http://schemas.microsoft.com/office/word/2010/wordprocessingGroup" xmlns:wpi="http://schemas.microsoft.com/office/word/2010/wordprocessingInk" xmlns:wne="http://schemas.microsoft.com/office/word/2006/wordml" xmlns:wps="http://schemas.microsoft.com/office/word/2010/wordprocessingShape" mc:Ignorable="w14 w15 w16se w16cid w16 w16cex w16sdtdh wp14">
+<w:document xmlns:wpc="http://schemas.microsoft.com/office/word/2010/wordprocessingCanvas" xmlns:mc="http://schemas.openxmlformats.org/markup-compatibility/2006" xmlns:o="urn:schemas-microsoft-com:office:office" xmlns:r="http://schemas.openxmlformats.org/officeDocument/2006/relationships" xmlns:m="http://schemas.openxmlformats.org/officeDocument/2006/math" xmlns:v="urn:schemas-microsoft-com:vml" xmlns:wp14="http://schemas.microsoft.com/office/word/2010/wordprocessingDrawing" xmlns:wp="http://schemas.openxmlformats.org/drawingml/2006/wordprocessingDrawing" xmlns:w10="urn:schemas-microsoft-com:office:word" xmlns:w="http://schemas.openxmlformats.org/wordprocessingml/2006/main" xmlns:w14="http://schemas.microsoft.com/office/word/2010/wordml" xmlns:w15="http://schemas.microsoft.com/office/word/2012/wordml" xmlns:wpg="http://schemas.microsoft.com/office/word/2010/wordprocessingGroup" xmlns:wpi="http://schemas.microsoft.com/office/word/2010/wordprocessingInk" xmlns:wne="http://schemas.microsoft.com/office/word/2006/wordml" xmlns:wps="http://schemas.microsoft.com/office/word/2010/wordprocessingShape" mc:Ignorable="w14 w15 wp14">
   <w:body>
     <w:p>
       <w:pPr>
@@ -66,19 +66,7 @@
           <w:szCs w:val="26"/>
           <w:bdr w:val="none" w:sz="0" w:space="0" w:color="auto" w:frame="1"/>
         </w:rPr>
-        <w:t>Its</w:t>
-      </w:r>
-      <w:r>
-        <w:rPr>
-          <w:rStyle w:val="Strong"/>
-          <w:b w:val="0"/>
-          <w:bCs w:val="0"/>
-          <w:color w:val="232629"/>
-          <w:sz w:val="26"/>
-          <w:szCs w:val="26"/>
-          <w:bdr w:val="none" w:sz="0" w:space="0" w:color="auto" w:frame="1"/>
-        </w:rPr>
-        <w:t xml:space="preserve"> main use is to enable writing acceptance tests with a high level of abstraction for software products.</w:t>
+        <w:t>Its main use is to enable writing acceptance tests with a high level of abstraction for software products.</w:t>
       </w:r>
     </w:p>
     <w:p>
@@ -336,23 +324,7 @@
           <w:sz w:val="26"/>
           <w:szCs w:val="26"/>
         </w:rPr>
-        <w:t xml:space="preserve">: the same test case could be used to test both an android and iOS app, or for testing a web app that runs on chrome, </w:t>
-      </w:r>
-      <w:r>
-        <w:rPr>
-          <w:color w:val="232629"/>
-          <w:sz w:val="26"/>
-          <w:szCs w:val="26"/>
-        </w:rPr>
-        <w:t>Firefox</w:t>
-      </w:r>
-      <w:r>
-        <w:rPr>
-          <w:color w:val="232629"/>
-          <w:sz w:val="26"/>
-          <w:szCs w:val="26"/>
-        </w:rPr>
-        <w:t xml:space="preserve"> and safari).</w:t>
+        <w:t>: the same test case could be used to test both an android and iOS app, or for testing a web app that runs on chrome, Firefox and safari).</w:t>
       </w:r>
     </w:p>
     <w:p>
@@ -455,17 +427,7 @@
           <w:sz w:val="26"/>
           <w:szCs w:val="26"/>
         </w:rPr>
-        <w:t>Ex</w:t>
-      </w:r>
-      <w:r>
-        <w:rPr>
-          <w:rFonts w:ascii="Times New Roman" w:hAnsi="Times New Roman" w:cs="Times New Roman"/>
-          <w:b/>
-          <w:bCs/>
-          <w:sz w:val="26"/>
-          <w:szCs w:val="26"/>
-        </w:rPr>
-        <w:t>ample</w:t>
+        <w:t>Example</w:t>
       </w:r>
     </w:p>
     <w:p>
@@ -530,17 +492,7 @@
           <w:bdr w:val="none" w:sz="0" w:space="0" w:color="auto" w:frame="1"/>
           <w:lang w:eastAsia="en-MY"/>
         </w:rPr>
-        <w:t>“</w:t>
-      </w:r>
-      <w:r>
-        <w:rPr>
-          <w:rFonts w:ascii="Times New Roman" w:eastAsia="Times New Roman" w:hAnsi="Times New Roman" w:cs="Times New Roman"/>
-          <w:sz w:val="26"/>
-          <w:szCs w:val="26"/>
-          <w:bdr w:val="none" w:sz="0" w:space="0" w:color="auto" w:frame="1"/>
-          <w:lang w:eastAsia="en-MY"/>
-        </w:rPr>
-        <w:t>Given I am on the application login screen</w:t>
+        <w:t>“Given I am on the application login screen</w:t>
       </w:r>
     </w:p>
     <w:p>
@@ -704,17 +656,7 @@
           <w:bdr w:val="none" w:sz="0" w:space="0" w:color="auto" w:frame="1"/>
           <w:lang w:eastAsia="en-MY"/>
         </w:rPr>
-        <w:t>And my personal dashboard should be displayed</w:t>
-      </w:r>
-      <w:r>
-        <w:rPr>
-          <w:rFonts w:ascii="Times New Roman" w:eastAsia="Times New Roman" w:hAnsi="Times New Roman" w:cs="Times New Roman"/>
-          <w:sz w:val="26"/>
-          <w:szCs w:val="26"/>
-          <w:bdr w:val="none" w:sz="0" w:space="0" w:color="auto" w:frame="1"/>
-          <w:lang w:eastAsia="en-MY"/>
-        </w:rPr>
-        <w:t>”</w:t>
+        <w:t>And my personal dashboard should be displayed”</w:t>
       </w:r>
     </w:p>
     <w:p>
@@ -846,27 +788,7 @@
           <w:szCs w:val="26"/>
           <w:lang w:eastAsia="en-MY"/>
         </w:rPr>
-        <w:t xml:space="preserve">The framework provides the infrastructure for converting those statements to actionable items. </w:t>
-      </w:r>
-      <w:r>
-        <w:rPr>
-          <w:rFonts w:ascii="Times New Roman" w:eastAsia="Times New Roman" w:hAnsi="Times New Roman" w:cs="Times New Roman"/>
-          <w:color w:val="232629"/>
-          <w:sz w:val="26"/>
-          <w:szCs w:val="26"/>
-          <w:lang w:eastAsia="en-MY"/>
-        </w:rPr>
-        <w:t>Ultimately,</w:t>
-      </w:r>
-      <w:r>
-        <w:rPr>
-          <w:rFonts w:ascii="Times New Roman" w:eastAsia="Times New Roman" w:hAnsi="Times New Roman" w:cs="Times New Roman"/>
-          <w:color w:val="232629"/>
-          <w:sz w:val="26"/>
-          <w:szCs w:val="26"/>
-          <w:lang w:eastAsia="en-MY"/>
-        </w:rPr>
-        <w:t xml:space="preserve"> they get boiled down to a function call -- either from an external library, or one provided by the development team. Those functions typically are written in python, but can be written in Java, a .NET language, or other languages through an interface, depending on how you actually run the test.</w:t>
+        <w:t>The framework provides the infrastructure for converting those statements to actionable items. Ultimately, they get boiled down to a function call -- either from an external library, or one provided by the development team. Those functions typically are written in python, but can be written in Java, a .NET language, or other languages through an interface, depending on how you actually run the test.</w:t>
       </w:r>
     </w:p>
     <w:p>
@@ -950,7 +872,9 @@
           <w:szCs w:val="26"/>
         </w:rPr>
       </w:pPr>
-      <w:r>
+    </w:p>
+    <w:p>
+      <w:pPr>
         <w:rPr>
           <w:rFonts w:ascii="Times New Roman" w:hAnsi="Times New Roman" w:cs="Times New Roman"/>
           <w:b/>
@@ -958,8 +882,7 @@
           <w:sz w:val="26"/>
           <w:szCs w:val="26"/>
         </w:rPr>
-        <w:t>Limitation</w:t>
-      </w:r>
+      </w:pPr>
       <w:r>
         <w:rPr>
           <w:rFonts w:ascii="Times New Roman" w:hAnsi="Times New Roman" w:cs="Times New Roman"/>
@@ -968,11 +891,15 @@
           <w:sz w:val="26"/>
           <w:szCs w:val="26"/>
         </w:rPr>
-        <w:t xml:space="preserve"> robot framework for automation testing</w:t>
-      </w:r>
-    </w:p>
-    <w:p>
-      <w:pPr>
+        <w:t>Limitation robot framework for automation testing</w:t>
+      </w:r>
+    </w:p>
+    <w:p>
+      <w:pPr>
+        <w:numPr>
+          <w:ilvl w:val="0"/>
+          <w:numId w:val="2"/>
+        </w:numPr>
         <w:rPr>
           <w:rFonts w:ascii="Times New Roman" w:hAnsi="Times New Roman" w:cs="Times New Roman"/>
           <w:color w:val="000000"/>
@@ -988,8 +915,113 @@
           <w:sz w:val="26"/>
           <w:szCs w:val="26"/>
           <w:shd w:val="clear" w:color="auto" w:fill="FFFFFF"/>
-        </w:rPr>
-        <w:t>Robot lacks support for if-else, nested loops, which are required when the code gets complex.</w:t>
+          <w:lang w:val="en-US"/>
+        </w:rPr>
+        <w:t>Robot framework does not support parallel execution</w:t>
+      </w:r>
+    </w:p>
+    <w:p>
+      <w:pPr>
+        <w:numPr>
+          <w:ilvl w:val="0"/>
+          <w:numId w:val="2"/>
+        </w:numPr>
+        <w:rPr>
+          <w:rFonts w:ascii="Times New Roman" w:hAnsi="Times New Roman" w:cs="Times New Roman"/>
+          <w:color w:val="000000"/>
+          <w:sz w:val="26"/>
+          <w:szCs w:val="26"/>
+          <w:shd w:val="clear" w:color="auto" w:fill="FFFFFF"/>
+        </w:rPr>
+      </w:pPr>
+      <w:r>
+        <w:rPr>
+          <w:rFonts w:ascii="Times New Roman" w:hAnsi="Times New Roman" w:cs="Times New Roman"/>
+          <w:color w:val="000000"/>
+          <w:sz w:val="26"/>
+          <w:szCs w:val="26"/>
+          <w:shd w:val="clear" w:color="auto" w:fill="FFFFFF"/>
+          <w:lang w:val="en-US"/>
+        </w:rPr>
+        <w:t>Hard to customize html report</w:t>
+      </w:r>
+    </w:p>
+    <w:p>
+      <w:pPr>
+        <w:numPr>
+          <w:ilvl w:val="0"/>
+          <w:numId w:val="2"/>
+        </w:numPr>
+        <w:rPr>
+          <w:rFonts w:ascii="Times New Roman" w:hAnsi="Times New Roman" w:cs="Times New Roman"/>
+          <w:color w:val="000000"/>
+          <w:sz w:val="26"/>
+          <w:szCs w:val="26"/>
+          <w:shd w:val="clear" w:color="auto" w:fill="FFFFFF"/>
+        </w:rPr>
+      </w:pPr>
+      <w:r>
+        <w:rPr>
+          <w:rFonts w:ascii="Times New Roman" w:hAnsi="Times New Roman" w:cs="Times New Roman"/>
+          <w:color w:val="000000"/>
+          <w:sz w:val="26"/>
+          <w:szCs w:val="26"/>
+          <w:shd w:val="clear" w:color="auto" w:fill="FFFFFF"/>
+          <w:lang w:val="en-US"/>
+        </w:rPr>
+        <w:t>Robot framework is hard to maintain</w:t>
+      </w:r>
+    </w:p>
+    <w:p>
+      <w:pPr>
+        <w:numPr>
+          <w:ilvl w:val="0"/>
+          <w:numId w:val="2"/>
+        </w:numPr>
+        <w:rPr>
+          <w:rFonts w:ascii="Times New Roman" w:hAnsi="Times New Roman" w:cs="Times New Roman"/>
+          <w:color w:val="000000"/>
+          <w:sz w:val="26"/>
+          <w:szCs w:val="26"/>
+          <w:shd w:val="clear" w:color="auto" w:fill="FFFFFF"/>
+        </w:rPr>
+      </w:pPr>
+      <w:r>
+        <w:rPr>
+          <w:rFonts w:ascii="Times New Roman" w:hAnsi="Times New Roman" w:cs="Times New Roman"/>
+          <w:color w:val="000000"/>
+          <w:sz w:val="26"/>
+          <w:szCs w:val="26"/>
+          <w:shd w:val="clear" w:color="auto" w:fill="FFFFFF"/>
+          <w:lang w:val="en-US"/>
+        </w:rPr>
+        <w:t>Some error are difficult to debug</w:t>
+      </w:r>
+    </w:p>
+    <w:p>
+      <w:pPr>
+        <w:numPr>
+          <w:ilvl w:val="0"/>
+          <w:numId w:val="2"/>
+        </w:numPr>
+        <w:rPr>
+          <w:rFonts w:ascii="Times New Roman" w:hAnsi="Times New Roman" w:cs="Times New Roman"/>
+          <w:color w:val="000000"/>
+          <w:sz w:val="26"/>
+          <w:szCs w:val="26"/>
+          <w:shd w:val="clear" w:color="auto" w:fill="FFFFFF"/>
+        </w:rPr>
+      </w:pPr>
+      <w:r>
+        <w:rPr>
+          <w:rFonts w:ascii="Times New Roman" w:hAnsi="Times New Roman" w:cs="Times New Roman"/>
+          <w:color w:val="000000"/>
+          <w:sz w:val="26"/>
+          <w:szCs w:val="26"/>
+          <w:shd w:val="clear" w:color="auto" w:fill="FFFFFF"/>
+          <w:lang w:val="en-US"/>
+        </w:rPr>
+        <w:t>Robot framework has strict indentation rules</w:t>
       </w:r>
     </w:p>
     <w:p>
@@ -1037,6 +1069,219 @@
     </w:p>
     <w:p>
       <w:pPr>
+        <w:numPr>
+          <w:ilvl w:val="0"/>
+          <w:numId w:val="3"/>
+        </w:numPr>
+        <w:rPr>
+          <w:rFonts w:ascii="Times New Roman" w:hAnsi="Times New Roman" w:cs="Times New Roman"/>
+          <w:color w:val="282829"/>
+          <w:sz w:val="26"/>
+          <w:szCs w:val="26"/>
+          <w:shd w:val="clear" w:color="auto" w:fill="FFFFFF"/>
+        </w:rPr>
+      </w:pPr>
+      <w:r>
+        <w:rPr>
+          <w:rFonts w:ascii="Times New Roman" w:hAnsi="Times New Roman" w:cs="Times New Roman"/>
+          <w:color w:val="282829"/>
+          <w:sz w:val="26"/>
+          <w:szCs w:val="26"/>
+          <w:shd w:val="clear" w:color="auto" w:fill="FFFFFF"/>
+          <w:lang w:val="en-US"/>
+        </w:rPr>
+        <w:t>It is open-sour</w:t>
+      </w:r>
+      <w:r>
+        <w:rPr>
+          <w:rFonts w:ascii="Times New Roman" w:hAnsi="Times New Roman" w:cs="Times New Roman"/>
+          <w:color w:val="282829"/>
+          <w:sz w:val="26"/>
+          <w:szCs w:val="26"/>
+          <w:shd w:val="clear" w:color="auto" w:fill="FFFFFF"/>
+          <w:lang w:val="en-US"/>
+        </w:rPr>
+        <w:t>ce framework.</w:t>
+      </w:r>
+    </w:p>
+    <w:p>
+      <w:pPr>
+        <w:numPr>
+          <w:ilvl w:val="0"/>
+          <w:numId w:val="3"/>
+        </w:numPr>
+        <w:rPr>
+          <w:rFonts w:ascii="Times New Roman" w:hAnsi="Times New Roman" w:cs="Times New Roman"/>
+          <w:color w:val="282829"/>
+          <w:sz w:val="26"/>
+          <w:szCs w:val="26"/>
+          <w:shd w:val="clear" w:color="auto" w:fill="FFFFFF"/>
+        </w:rPr>
+      </w:pPr>
+      <w:r>
+        <w:rPr>
+          <w:rFonts w:ascii="Times New Roman" w:hAnsi="Times New Roman" w:cs="Times New Roman"/>
+          <w:color w:val="282829"/>
+          <w:sz w:val="26"/>
+          <w:szCs w:val="26"/>
+          <w:shd w:val="clear" w:color="auto" w:fill="FFFFFF"/>
+          <w:lang w:val="en-US"/>
+        </w:rPr>
+        <w:t xml:space="preserve">It follows keyword driven, </w:t>
+      </w:r>
+      <w:proofErr w:type="spellStart"/>
+      <w:r>
+        <w:rPr>
+          <w:rFonts w:ascii="Times New Roman" w:hAnsi="Times New Roman" w:cs="Times New Roman"/>
+          <w:color w:val="282829"/>
+          <w:sz w:val="26"/>
+          <w:szCs w:val="26"/>
+          <w:shd w:val="clear" w:color="auto" w:fill="FFFFFF"/>
+          <w:lang w:val="en-US"/>
+        </w:rPr>
+        <w:t>behaviour</w:t>
+      </w:r>
+      <w:proofErr w:type="spellEnd"/>
+      <w:r>
+        <w:rPr>
+          <w:rFonts w:ascii="Times New Roman" w:hAnsi="Times New Roman" w:cs="Times New Roman"/>
+          <w:color w:val="282829"/>
+          <w:sz w:val="26"/>
+          <w:szCs w:val="26"/>
+          <w:shd w:val="clear" w:color="auto" w:fill="FFFFFF"/>
+          <w:lang w:val="en-US"/>
+        </w:rPr>
+        <w:t xml:space="preserve"> driven and data driven approach for writing test script.</w:t>
+      </w:r>
+    </w:p>
+    <w:p>
+      <w:pPr>
+        <w:numPr>
+          <w:ilvl w:val="0"/>
+          <w:numId w:val="3"/>
+        </w:numPr>
+        <w:rPr>
+          <w:rFonts w:ascii="Times New Roman" w:hAnsi="Times New Roman" w:cs="Times New Roman"/>
+          <w:color w:val="282829"/>
+          <w:sz w:val="26"/>
+          <w:szCs w:val="26"/>
+          <w:shd w:val="clear" w:color="auto" w:fill="FFFFFF"/>
+        </w:rPr>
+      </w:pPr>
+      <w:r>
+        <w:rPr>
+          <w:rFonts w:ascii="Times New Roman" w:hAnsi="Times New Roman" w:cs="Times New Roman"/>
+          <w:color w:val="282829"/>
+          <w:sz w:val="26"/>
+          <w:szCs w:val="26"/>
+          <w:shd w:val="clear" w:color="auto" w:fill="FFFFFF"/>
+          <w:lang w:val="en-US"/>
+        </w:rPr>
+        <w:t>Robot Fr</w:t>
+      </w:r>
+      <w:r>
+        <w:rPr>
+          <w:rFonts w:ascii="Times New Roman" w:hAnsi="Times New Roman" w:cs="Times New Roman"/>
+          <w:color w:val="282829"/>
+          <w:sz w:val="26"/>
+          <w:szCs w:val="26"/>
+          <w:shd w:val="clear" w:color="auto" w:fill="FFFFFF"/>
+          <w:lang w:val="en-US"/>
+        </w:rPr>
+        <w:t>amework has very easy syntax and uses human readable keywords.</w:t>
+      </w:r>
+    </w:p>
+    <w:p>
+      <w:pPr>
+        <w:numPr>
+          <w:ilvl w:val="0"/>
+          <w:numId w:val="3"/>
+        </w:numPr>
+        <w:rPr>
+          <w:rFonts w:ascii="Times New Roman" w:hAnsi="Times New Roman" w:cs="Times New Roman"/>
+          <w:color w:val="282829"/>
+          <w:sz w:val="26"/>
+          <w:szCs w:val="26"/>
+          <w:shd w:val="clear" w:color="auto" w:fill="FFFFFF"/>
+        </w:rPr>
+      </w:pPr>
+      <w:r>
+        <w:rPr>
+          <w:rFonts w:ascii="Times New Roman" w:hAnsi="Times New Roman" w:cs="Times New Roman"/>
+          <w:color w:val="282829"/>
+          <w:sz w:val="26"/>
+          <w:szCs w:val="26"/>
+          <w:shd w:val="clear" w:color="auto" w:fill="FFFFFF"/>
+          <w:lang w:val="en-US"/>
+        </w:rPr>
+        <w:t>It capabilities can be extended libraries implemented in Java and python.</w:t>
+      </w:r>
+    </w:p>
+    <w:p>
+      <w:pPr>
+        <w:numPr>
+          <w:ilvl w:val="0"/>
+          <w:numId w:val="3"/>
+        </w:numPr>
+        <w:rPr>
+          <w:rFonts w:ascii="Times New Roman" w:hAnsi="Times New Roman" w:cs="Times New Roman"/>
+          <w:color w:val="282829"/>
+          <w:sz w:val="26"/>
+          <w:szCs w:val="26"/>
+          <w:shd w:val="clear" w:color="auto" w:fill="FFFFFF"/>
+        </w:rPr>
+      </w:pPr>
+      <w:r>
+        <w:rPr>
+          <w:rFonts w:ascii="Times New Roman" w:hAnsi="Times New Roman" w:cs="Times New Roman"/>
+          <w:color w:val="282829"/>
+          <w:sz w:val="26"/>
+          <w:szCs w:val="26"/>
+          <w:shd w:val="clear" w:color="auto" w:fill="FFFFFF"/>
+          <w:lang w:val="en-US"/>
+        </w:rPr>
+        <w:t>Robot framework is extensively used for RPA, Database, API automation &amp; Web automation.</w:t>
+      </w:r>
+    </w:p>
+    <w:p>
+      <w:pPr>
+        <w:numPr>
+          <w:ilvl w:val="0"/>
+          <w:numId w:val="3"/>
+        </w:numPr>
+        <w:rPr>
+          <w:rFonts w:ascii="Times New Roman" w:hAnsi="Times New Roman" w:cs="Times New Roman"/>
+          <w:color w:val="282829"/>
+          <w:sz w:val="26"/>
+          <w:szCs w:val="26"/>
+          <w:shd w:val="clear" w:color="auto" w:fill="FFFFFF"/>
+        </w:rPr>
+      </w:pPr>
+      <w:r>
+        <w:rPr>
+          <w:rFonts w:ascii="Times New Roman" w:hAnsi="Times New Roman" w:cs="Times New Roman"/>
+          <w:color w:val="282829"/>
+          <w:sz w:val="26"/>
+          <w:szCs w:val="26"/>
+          <w:shd w:val="clear" w:color="auto" w:fill="FFFFFF"/>
+          <w:lang w:val="en-US"/>
+        </w:rPr>
+        <w:t>This is the only framework which comes with all industry standard framework f</w:t>
+      </w:r>
+      <w:r>
+        <w:rPr>
+          <w:rFonts w:ascii="Times New Roman" w:hAnsi="Times New Roman" w:cs="Times New Roman"/>
+          <w:color w:val="282829"/>
+          <w:sz w:val="26"/>
+          <w:szCs w:val="26"/>
+          <w:shd w:val="clear" w:color="auto" w:fill="FFFFFF"/>
+          <w:lang w:val="en-US"/>
+        </w:rPr>
+        <w:t>eatures with very minimal coding.</w:t>
+      </w:r>
+    </w:p>
+    <w:p>
+      <w:pPr>
         <w:rPr>
           <w:rFonts w:ascii="Times New Roman" w:hAnsi="Times New Roman" w:cs="Times New Roman"/>
           <w:b/>
@@ -1045,151 +1290,8 @@
           <w:szCs w:val="26"/>
         </w:rPr>
       </w:pPr>
-      <w:r>
-        <w:rPr>
-          <w:rFonts w:ascii="Times New Roman" w:hAnsi="Times New Roman" w:cs="Times New Roman"/>
-          <w:color w:val="282829"/>
-          <w:sz w:val="26"/>
-          <w:szCs w:val="26"/>
-          <w:shd w:val="clear" w:color="auto" w:fill="FFFFFF"/>
-        </w:rPr>
-        <w:t xml:space="preserve">- It is </w:t>
-      </w:r>
-      <w:r>
-        <w:rPr>
-          <w:rFonts w:ascii="Times New Roman" w:hAnsi="Times New Roman" w:cs="Times New Roman"/>
-          <w:color w:val="282829"/>
-          <w:sz w:val="26"/>
-          <w:szCs w:val="26"/>
-          <w:shd w:val="clear" w:color="auto" w:fill="FFFFFF"/>
-        </w:rPr>
-        <w:t>open-source</w:t>
-      </w:r>
-      <w:r>
-        <w:rPr>
-          <w:rFonts w:ascii="Times New Roman" w:hAnsi="Times New Roman" w:cs="Times New Roman"/>
-          <w:color w:val="282829"/>
-          <w:sz w:val="26"/>
-          <w:szCs w:val="26"/>
-          <w:shd w:val="clear" w:color="auto" w:fill="FFFFFF"/>
-        </w:rPr>
-        <w:t xml:space="preserve"> framework.</w:t>
-      </w:r>
-      <w:r>
-        <w:rPr>
-          <w:rFonts w:ascii="Times New Roman" w:hAnsi="Times New Roman" w:cs="Times New Roman"/>
-          <w:color w:val="282829"/>
-          <w:sz w:val="26"/>
-          <w:szCs w:val="26"/>
-        </w:rPr>
-        <w:br/>
-      </w:r>
-      <w:r>
-        <w:rPr>
-          <w:rFonts w:ascii="Times New Roman" w:hAnsi="Times New Roman" w:cs="Times New Roman"/>
-          <w:color w:val="282829"/>
-          <w:sz w:val="26"/>
-          <w:szCs w:val="26"/>
-          <w:shd w:val="clear" w:color="auto" w:fill="FFFFFF"/>
-        </w:rPr>
-        <w:t xml:space="preserve">- It follows keyword driven, </w:t>
-      </w:r>
-      <w:r>
-        <w:rPr>
-          <w:rFonts w:ascii="Times New Roman" w:hAnsi="Times New Roman" w:cs="Times New Roman"/>
-          <w:color w:val="282829"/>
-          <w:sz w:val="26"/>
-          <w:szCs w:val="26"/>
-          <w:shd w:val="clear" w:color="auto" w:fill="FFFFFF"/>
-        </w:rPr>
-        <w:t>behaviour</w:t>
-      </w:r>
-      <w:r>
-        <w:rPr>
-          <w:rFonts w:ascii="Times New Roman" w:hAnsi="Times New Roman" w:cs="Times New Roman"/>
-          <w:color w:val="282829"/>
-          <w:sz w:val="26"/>
-          <w:szCs w:val="26"/>
-          <w:shd w:val="clear" w:color="auto" w:fill="FFFFFF"/>
-        </w:rPr>
-        <w:t xml:space="preserve"> driven and data driven approach for writing test script.</w:t>
-      </w:r>
-      <w:r>
-        <w:rPr>
-          <w:rFonts w:ascii="Times New Roman" w:hAnsi="Times New Roman" w:cs="Times New Roman"/>
-          <w:color w:val="282829"/>
-          <w:sz w:val="26"/>
-          <w:szCs w:val="26"/>
-        </w:rPr>
-        <w:br/>
-      </w:r>
-      <w:r>
-        <w:rPr>
-          <w:rFonts w:ascii="Times New Roman" w:hAnsi="Times New Roman" w:cs="Times New Roman"/>
-          <w:color w:val="282829"/>
-          <w:sz w:val="26"/>
-          <w:szCs w:val="26"/>
-          <w:shd w:val="clear" w:color="auto" w:fill="FFFFFF"/>
-        </w:rPr>
-        <w:t>- Robot Framework has very easy syntax and uses human readable keywords.</w:t>
-      </w:r>
-      <w:r>
-        <w:rPr>
-          <w:rFonts w:ascii="Times New Roman" w:hAnsi="Times New Roman" w:cs="Times New Roman"/>
-          <w:color w:val="282829"/>
-          <w:sz w:val="26"/>
-          <w:szCs w:val="26"/>
-        </w:rPr>
-        <w:br/>
-      </w:r>
-      <w:r>
-        <w:rPr>
-          <w:rFonts w:ascii="Times New Roman" w:hAnsi="Times New Roman" w:cs="Times New Roman"/>
-          <w:color w:val="282829"/>
-          <w:sz w:val="26"/>
-          <w:szCs w:val="26"/>
-          <w:shd w:val="clear" w:color="auto" w:fill="FFFFFF"/>
-        </w:rPr>
-        <w:t>- It capabilities can be extended libraries implemented in Java and python.</w:t>
-      </w:r>
-      <w:r>
-        <w:rPr>
-          <w:rFonts w:ascii="Times New Roman" w:hAnsi="Times New Roman" w:cs="Times New Roman"/>
-          <w:color w:val="282829"/>
-          <w:sz w:val="26"/>
-          <w:szCs w:val="26"/>
-        </w:rPr>
-        <w:br/>
-      </w:r>
-      <w:r>
-        <w:rPr>
-          <w:rFonts w:ascii="Times New Roman" w:hAnsi="Times New Roman" w:cs="Times New Roman"/>
-          <w:color w:val="282829"/>
-          <w:sz w:val="26"/>
-          <w:szCs w:val="26"/>
-          <w:shd w:val="clear" w:color="auto" w:fill="FFFFFF"/>
-        </w:rPr>
-        <w:t>- Robot framework is extensively used for RPA, Database, API automation &amp; Web automation.</w:t>
-      </w:r>
-      <w:r>
-        <w:rPr>
-          <w:rFonts w:ascii="Times New Roman" w:hAnsi="Times New Roman" w:cs="Times New Roman"/>
-          <w:color w:val="282829"/>
-          <w:sz w:val="26"/>
-          <w:szCs w:val="26"/>
-        </w:rPr>
-        <w:br/>
-      </w:r>
-      <w:r>
-        <w:rPr>
-          <w:rFonts w:ascii="Times New Roman" w:hAnsi="Times New Roman" w:cs="Times New Roman"/>
-          <w:color w:val="282829"/>
-          <w:sz w:val="26"/>
-          <w:szCs w:val="26"/>
-          <w:shd w:val="clear" w:color="auto" w:fill="FFFFFF"/>
-        </w:rPr>
-        <w:t>- This is the only framework which comes with all industry standard framework features with very minimal coding.</w:t>
-      </w:r>
+      <w:bookmarkStart w:id="0" w:name="_GoBack"/>
+      <w:bookmarkEnd w:id="0"/>
     </w:p>
     <w:sectPr>
       <w:pgSz w:w="11906" w:h="16838"/>
@@ -1202,8 +1304,288 @@
 </file>
 
 <file path=word/numbering.xml><?xml version="1.0" encoding="utf-8"?>
-<w:numbering xmlns:wpc="http://schemas.microsoft.com/office/word/2010/wordprocessingCanvas" xmlns:cx="http://schemas.microsoft.com/office/drawing/2014/chartex" xmlns:cx1="http://schemas.microsoft.com/office/drawing/2015/9/8/chartex" xmlns:cx2="http://schemas.microsoft.com/office/drawing/2015/10/21/chartex" xmlns:cx3="http://schemas.microsoft.com/office/drawing/2016/5/9/chartex" xmlns:cx4="http://schemas.microsoft.com/office/drawing/2016/5/10/chartex" xmlns:cx5="http://schemas.microsoft.com/office/drawing/2016/5/11/chartex" xmlns:cx6="http://schemas.microsoft.com/office/drawing/2016/5/12/chartex" xmlns:cx7="http://schemas.microsoft.com/office/drawing/2016/5/13/chartex" xmlns:cx8="http://schemas.microsoft.com/office/drawing/2016/5/14/chartex" xmlns:mc="http://schemas.openxmlformats.org/markup-compatibility/2006" xmlns:aink="http://schemas.microsoft.com/office/drawing/2016/ink" xmlns:am3d="http://schemas.microsoft.com/office/drawing/2017/model3d" xmlns:o="urn:schemas-microsoft-com:office:office" xmlns:oel="http://schemas.microsoft.com/office/2019/extlst" xmlns:r="http://schemas.openxmlformats.org/officeDocument/2006/relationships" xmlns:m="http://schemas.openxmlformats.org/officeDocument/2006/math" xmlns:v="urn:schemas-microsoft-com:vml" xmlns:wp14="http://schemas.microsoft.com/office/word/2010/wordprocessingDrawing" xmlns:wp="http://schemas.openxmlformats.org/drawingml/2006/wordprocessingDrawing" xmlns:w10="urn:schemas-microsoft-com:office:word" xmlns:w="http://schemas.openxmlformats.org/wordprocessingml/2006/main" xmlns:w14="http://schemas.microsoft.com/office/word/2010/wordml" xmlns:w15="http://schemas.microsoft.com/office/word/2012/wordml" xmlns:w16cex="http://schemas.microsoft.com/office/word/2018/wordml/cex" xmlns:w16cid="http://schemas.microsoft.com/office/word/2016/wordml/cid" xmlns:w16="http://schemas.microsoft.com/office/word/2018/wordml" xmlns:w16sdtdh="http://schemas.microsoft.com/office/word/2020/wordml/sdtdatahash" xmlns:w16se="http://schemas.microsoft.com/office/word/2015/wordml/symex" xmlns:wpg="http://schemas.microsoft.com/office/word/2010/wordprocessingGroup" xmlns:wpi="http://schemas.microsoft.com/office/word/2010/wordprocessingInk" xmlns:wne="http://schemas.microsoft.com/office/word/2006/wordml" xmlns:wps="http://schemas.microsoft.com/office/word/2010/wordprocessingShape" mc:Ignorable="w14 w15 w16se w16cid w16 w16cex w16sdtdh wp14">
-  <w:abstractNum w:abstractNumId="0" w15:restartNumberingAfterBreak="0">
+<w:numbering xmlns:wpc="http://schemas.microsoft.com/office/word/2010/wordprocessingCanvas" xmlns:mc="http://schemas.openxmlformats.org/markup-compatibility/2006" xmlns:o="urn:schemas-microsoft-com:office:office" xmlns:r="http://schemas.openxmlformats.org/officeDocument/2006/relationships" xmlns:m="http://schemas.openxmlformats.org/officeDocument/2006/math" xmlns:v="urn:schemas-microsoft-com:vml" xmlns:wp14="http://schemas.microsoft.com/office/word/2010/wordprocessingDrawing" xmlns:wp="http://schemas.openxmlformats.org/drawingml/2006/wordprocessingDrawing" xmlns:w10="urn:schemas-microsoft-com:office:word" xmlns:w="http://schemas.openxmlformats.org/wordprocessingml/2006/main" xmlns:w14="http://schemas.microsoft.com/office/word/2010/wordml" xmlns:w15="http://schemas.microsoft.com/office/word/2012/wordml" xmlns:wpg="http://schemas.microsoft.com/office/word/2010/wordprocessingGroup" xmlns:wpi="http://schemas.microsoft.com/office/word/2010/wordprocessingInk" xmlns:wne="http://schemas.microsoft.com/office/word/2006/wordml" xmlns:wps="http://schemas.microsoft.com/office/word/2010/wordprocessingShape" mc:Ignorable="w14 w15 wp14">
+  <w:abstractNum w:abstractNumId="0">
+    <w:nsid w:val="1F6F256F"/>
+    <w:multiLevelType w:val="hybridMultilevel"/>
+    <w:tmpl w:val="808017B2"/>
+    <w:lvl w:ilvl="0" w:tplc="7BD076E6">
+      <w:start w:val="1"/>
+      <w:numFmt w:val="bullet"/>
+      <w:lvlText w:val="•"/>
+      <w:lvlJc w:val="left"/>
+      <w:pPr>
+        <w:tabs>
+          <w:tab w:val="num" w:pos="720"/>
+        </w:tabs>
+        <w:ind w:left="720" w:hanging="360"/>
+      </w:pPr>
+      <w:rPr>
+        <w:rFonts w:ascii="Arial" w:hAnsi="Arial" w:hint="default"/>
+      </w:rPr>
+    </w:lvl>
+    <w:lvl w:ilvl="1" w:tplc="C1FC5B00" w:tentative="1">
+      <w:start w:val="1"/>
+      <w:numFmt w:val="bullet"/>
+      <w:lvlText w:val="•"/>
+      <w:lvlJc w:val="left"/>
+      <w:pPr>
+        <w:tabs>
+          <w:tab w:val="num" w:pos="1440"/>
+        </w:tabs>
+        <w:ind w:left="1440" w:hanging="360"/>
+      </w:pPr>
+      <w:rPr>
+        <w:rFonts w:ascii="Arial" w:hAnsi="Arial" w:hint="default"/>
+      </w:rPr>
+    </w:lvl>
+    <w:lvl w:ilvl="2" w:tplc="6BC00B98" w:tentative="1">
+      <w:start w:val="1"/>
+      <w:numFmt w:val="bullet"/>
+      <w:lvlText w:val="•"/>
+      <w:lvlJc w:val="left"/>
+      <w:pPr>
+        <w:tabs>
+          <w:tab w:val="num" w:pos="2160"/>
+        </w:tabs>
+        <w:ind w:left="2160" w:hanging="360"/>
+      </w:pPr>
+      <w:rPr>
+        <w:rFonts w:ascii="Arial" w:hAnsi="Arial" w:hint="default"/>
+      </w:rPr>
+    </w:lvl>
+    <w:lvl w:ilvl="3" w:tplc="373209AE" w:tentative="1">
+      <w:start w:val="1"/>
+      <w:numFmt w:val="bullet"/>
+      <w:lvlText w:val="•"/>
+      <w:lvlJc w:val="left"/>
+      <w:pPr>
+        <w:tabs>
+          <w:tab w:val="num" w:pos="2880"/>
+        </w:tabs>
+        <w:ind w:left="2880" w:hanging="360"/>
+      </w:pPr>
+      <w:rPr>
+        <w:rFonts w:ascii="Arial" w:hAnsi="Arial" w:hint="default"/>
+      </w:rPr>
+    </w:lvl>
+    <w:lvl w:ilvl="4" w:tplc="D95ADCA2" w:tentative="1">
+      <w:start w:val="1"/>
+      <w:numFmt w:val="bullet"/>
+      <w:lvlText w:val="•"/>
+      <w:lvlJc w:val="left"/>
+      <w:pPr>
+        <w:tabs>
+          <w:tab w:val="num" w:pos="3600"/>
+        </w:tabs>
+        <w:ind w:left="3600" w:hanging="360"/>
+      </w:pPr>
+      <w:rPr>
+        <w:rFonts w:ascii="Arial" w:hAnsi="Arial" w:hint="default"/>
+      </w:rPr>
+    </w:lvl>
+    <w:lvl w:ilvl="5" w:tplc="F0AE0758" w:tentative="1">
+      <w:start w:val="1"/>
+      <w:numFmt w:val="bullet"/>
+      <w:lvlText w:val="•"/>
+      <w:lvlJc w:val="left"/>
+      <w:pPr>
+        <w:tabs>
+          <w:tab w:val="num" w:pos="4320"/>
+        </w:tabs>
+        <w:ind w:left="4320" w:hanging="360"/>
+      </w:pPr>
+      <w:rPr>
+        <w:rFonts w:ascii="Arial" w:hAnsi="Arial" w:hint="default"/>
+      </w:rPr>
+    </w:lvl>
+    <w:lvl w:ilvl="6" w:tplc="26E2F9CE" w:tentative="1">
+      <w:start w:val="1"/>
+      <w:numFmt w:val="bullet"/>
+      <w:lvlText w:val="•"/>
+      <w:lvlJc w:val="left"/>
+      <w:pPr>
+        <w:tabs>
+          <w:tab w:val="num" w:pos="5040"/>
+        </w:tabs>
+        <w:ind w:left="5040" w:hanging="360"/>
+      </w:pPr>
+      <w:rPr>
+        <w:rFonts w:ascii="Arial" w:hAnsi="Arial" w:hint="default"/>
+      </w:rPr>
+    </w:lvl>
+    <w:lvl w:ilvl="7" w:tplc="F7564ADE" w:tentative="1">
+      <w:start w:val="1"/>
+      <w:numFmt w:val="bullet"/>
+      <w:lvlText w:val="•"/>
+      <w:lvlJc w:val="left"/>
+      <w:pPr>
+        <w:tabs>
+          <w:tab w:val="num" w:pos="5760"/>
+        </w:tabs>
+        <w:ind w:left="5760" w:hanging="360"/>
+      </w:pPr>
+      <w:rPr>
+        <w:rFonts w:ascii="Arial" w:hAnsi="Arial" w:hint="default"/>
+      </w:rPr>
+    </w:lvl>
+    <w:lvl w:ilvl="8" w:tplc="8996B164" w:tentative="1">
+      <w:start w:val="1"/>
+      <w:numFmt w:val="bullet"/>
+      <w:lvlText w:val="•"/>
+      <w:lvlJc w:val="left"/>
+      <w:pPr>
+        <w:tabs>
+          <w:tab w:val="num" w:pos="6480"/>
+        </w:tabs>
+        <w:ind w:left="6480" w:hanging="360"/>
+      </w:pPr>
+      <w:rPr>
+        <w:rFonts w:ascii="Arial" w:hAnsi="Arial" w:hint="default"/>
+      </w:rPr>
+    </w:lvl>
+  </w:abstractNum>
+  <w:abstractNum w:abstractNumId="1">
+    <w:nsid w:val="218F28A9"/>
+    <w:multiLevelType w:val="hybridMultilevel"/>
+    <w:tmpl w:val="42484B9C"/>
+    <w:lvl w:ilvl="0" w:tplc="1B20DB58">
+      <w:start w:val="1"/>
+      <w:numFmt w:val="bullet"/>
+      <w:lvlText w:val="•"/>
+      <w:lvlJc w:val="left"/>
+      <w:pPr>
+        <w:tabs>
+          <w:tab w:val="num" w:pos="720"/>
+        </w:tabs>
+        <w:ind w:left="720" w:hanging="360"/>
+      </w:pPr>
+      <w:rPr>
+        <w:rFonts w:ascii="Arial" w:hAnsi="Arial" w:hint="default"/>
+      </w:rPr>
+    </w:lvl>
+    <w:lvl w:ilvl="1" w:tplc="788614E2" w:tentative="1">
+      <w:start w:val="1"/>
+      <w:numFmt w:val="bullet"/>
+      <w:lvlText w:val="•"/>
+      <w:lvlJc w:val="left"/>
+      <w:pPr>
+        <w:tabs>
+          <w:tab w:val="num" w:pos="1440"/>
+        </w:tabs>
+        <w:ind w:left="1440" w:hanging="360"/>
+      </w:pPr>
+      <w:rPr>
+        <w:rFonts w:ascii="Arial" w:hAnsi="Arial" w:hint="default"/>
+      </w:rPr>
+    </w:lvl>
+    <w:lvl w:ilvl="2" w:tplc="89365BC8" w:tentative="1">
+      <w:start w:val="1"/>
+      <w:numFmt w:val="bullet"/>
+      <w:lvlText w:val="•"/>
+      <w:lvlJc w:val="left"/>
+      <w:pPr>
+        <w:tabs>
+          <w:tab w:val="num" w:pos="2160"/>
+        </w:tabs>
+        <w:ind w:left="2160" w:hanging="360"/>
+      </w:pPr>
+      <w:rPr>
+        <w:rFonts w:ascii="Arial" w:hAnsi="Arial" w:hint="default"/>
+      </w:rPr>
+    </w:lvl>
+    <w:lvl w:ilvl="3" w:tplc="7196059C" w:tentative="1">
+      <w:start w:val="1"/>
+      <w:numFmt w:val="bullet"/>
+      <w:lvlText w:val="•"/>
+      <w:lvlJc w:val="left"/>
+      <w:pPr>
+        <w:tabs>
+          <w:tab w:val="num" w:pos="2880"/>
+        </w:tabs>
+        <w:ind w:left="2880" w:hanging="360"/>
+      </w:pPr>
+      <w:rPr>
+        <w:rFonts w:ascii="Arial" w:hAnsi="Arial" w:hint="default"/>
+      </w:rPr>
+    </w:lvl>
+    <w:lvl w:ilvl="4" w:tplc="83C2534C" w:tentative="1">
+      <w:start w:val="1"/>
+      <w:numFmt w:val="bullet"/>
+      <w:lvlText w:val="•"/>
+      <w:lvlJc w:val="left"/>
+      <w:pPr>
+        <w:tabs>
+          <w:tab w:val="num" w:pos="3600"/>
+        </w:tabs>
+        <w:ind w:left="3600" w:hanging="360"/>
+      </w:pPr>
+      <w:rPr>
+        <w:rFonts w:ascii="Arial" w:hAnsi="Arial" w:hint="default"/>
+      </w:rPr>
+    </w:lvl>
+    <w:lvl w:ilvl="5" w:tplc="036A4386" w:tentative="1">
+      <w:start w:val="1"/>
+      <w:numFmt w:val="bullet"/>
+      <w:lvlText w:val="•"/>
+      <w:lvlJc w:val="left"/>
+      <w:pPr>
+        <w:tabs>
+          <w:tab w:val="num" w:pos="4320"/>
+        </w:tabs>
+        <w:ind w:left="4320" w:hanging="360"/>
+      </w:pPr>
+      <w:rPr>
+        <w:rFonts w:ascii="Arial" w:hAnsi="Arial" w:hint="default"/>
+      </w:rPr>
+    </w:lvl>
+    <w:lvl w:ilvl="6" w:tplc="BDEC79A6" w:tentative="1">
+      <w:start w:val="1"/>
+      <w:numFmt w:val="bullet"/>
+      <w:lvlText w:val="•"/>
+      <w:lvlJc w:val="left"/>
+      <w:pPr>
+        <w:tabs>
+          <w:tab w:val="num" w:pos="5040"/>
+        </w:tabs>
+        <w:ind w:left="5040" w:hanging="360"/>
+      </w:pPr>
+      <w:rPr>
+        <w:rFonts w:ascii="Arial" w:hAnsi="Arial" w:hint="default"/>
+      </w:rPr>
+    </w:lvl>
+    <w:lvl w:ilvl="7" w:tplc="48BE1738" w:tentative="1">
+      <w:start w:val="1"/>
+      <w:numFmt w:val="bullet"/>
+      <w:lvlText w:val="•"/>
+      <w:lvlJc w:val="left"/>
+      <w:pPr>
+        <w:tabs>
+          <w:tab w:val="num" w:pos="5760"/>
+        </w:tabs>
+        <w:ind w:left="5760" w:hanging="360"/>
+      </w:pPr>
+      <w:rPr>
+        <w:rFonts w:ascii="Arial" w:hAnsi="Arial" w:hint="default"/>
+      </w:rPr>
+    </w:lvl>
+    <w:lvl w:ilvl="8" w:tplc="2F80B076" w:tentative="1">
+      <w:start w:val="1"/>
+      <w:numFmt w:val="bullet"/>
+      <w:lvlText w:val="•"/>
+      <w:lvlJc w:val="left"/>
+      <w:pPr>
+        <w:tabs>
+          <w:tab w:val="num" w:pos="6480"/>
+        </w:tabs>
+        <w:ind w:left="6480" w:hanging="360"/>
+      </w:pPr>
+      <w:rPr>
+        <w:rFonts w:ascii="Arial" w:hAnsi="Arial" w:hint="default"/>
+      </w:rPr>
+    </w:lvl>
+  </w:abstractNum>
+  <w:abstractNum w:abstractNumId="2">
     <w:nsid w:val="2D817B62"/>
     <w:multiLevelType w:val="hybridMultilevel"/>
     <w:tmpl w:val="FB407E58"/>
@@ -1315,14 +1697,20 @@
       </w:rPr>
     </w:lvl>
   </w:abstractNum>
-  <w:num w:numId="1" w16cid:durableId="333142762">
+  <w:num w:numId="1">
+    <w:abstractNumId w:val="2"/>
+  </w:num>
+  <w:num w:numId="2">
     <w:abstractNumId w:val="0"/>
+  </w:num>
+  <w:num w:numId="3">
+    <w:abstractNumId w:val="1"/>
   </w:num>
 </w:numbering>
 </file>
 
 <file path=word/styles.xml><?xml version="1.0" encoding="utf-8"?>
-<w:styles xmlns:mc="http://schemas.openxmlformats.org/markup-compatibility/2006" xmlns:r="http://schemas.openxmlformats.org/officeDocument/2006/relationships" xmlns:w="http://schemas.openxmlformats.org/wordprocessingml/2006/main" xmlns:w14="http://schemas.microsoft.com/office/word/2010/wordml" xmlns:w15="http://schemas.microsoft.com/office/word/2012/wordml" xmlns:w16cex="http://schemas.microsoft.com/office/word/2018/wordml/cex" xmlns:w16cid="http://schemas.microsoft.com/office/word/2016/wordml/cid" xmlns:w16="http://schemas.microsoft.com/office/word/2018/wordml" xmlns:w16sdtdh="http://schemas.microsoft.com/office/word/2020/wordml/sdtdatahash" xmlns:w16se="http://schemas.microsoft.com/office/word/2015/wordml/symex" mc:Ignorable="w14 w15 w16se w16cid w16 w16cex w16sdtdh">
+<w:styles xmlns:mc="http://schemas.openxmlformats.org/markup-compatibility/2006" xmlns:r="http://schemas.openxmlformats.org/officeDocument/2006/relationships" xmlns:w="http://schemas.openxmlformats.org/wordprocessingml/2006/main" xmlns:w14="http://schemas.microsoft.com/office/word/2010/wordml" xmlns:w15="http://schemas.microsoft.com/office/word/2012/wordml" mc:Ignorable="w14 w15">
   <w:docDefaults>
     <w:rPrDefault>
       <w:rPr>
@@ -1338,7 +1726,7 @@
       </w:pPr>
     </w:pPrDefault>
   </w:docDefaults>
-  <w:latentStyles w:defLockedState="0" w:defUIPriority="99" w:defSemiHidden="0" w:defUnhideWhenUsed="0" w:defQFormat="0" w:count="376">
+  <w:latentStyles w:defLockedState="0" w:defUIPriority="99" w:defSemiHidden="0" w:defUnhideWhenUsed="0" w:defQFormat="0" w:count="371">
     <w:lsdException w:name="Normal" w:uiPriority="0" w:qFormat="1"/>
     <w:lsdException w:name="heading 1" w:uiPriority="9" w:qFormat="1"/>
     <w:lsdException w:name="heading 2" w:semiHidden="1" w:uiPriority="9" w:unhideWhenUsed="1" w:qFormat="1"/>
@@ -1710,11 +2098,6 @@
     <w:lsdException w:name="List Table 5 Dark Accent 6" w:uiPriority="50"/>
     <w:lsdException w:name="List Table 6 Colorful Accent 6" w:uiPriority="51"/>
     <w:lsdException w:name="List Table 7 Colorful Accent 6" w:uiPriority="52"/>
-    <w:lsdException w:name="Mention" w:semiHidden="1" w:unhideWhenUsed="1"/>
-    <w:lsdException w:name="Smart Hyperlink" w:semiHidden="1" w:unhideWhenUsed="1"/>
-    <w:lsdException w:name="Hashtag" w:semiHidden="1" w:unhideWhenUsed="1"/>
-    <w:lsdException w:name="Unresolved Mention" w:semiHidden="1" w:unhideWhenUsed="1"/>
-    <w:lsdException w:name="Smart Link" w:semiHidden="1" w:unhideWhenUsed="1"/>
   </w:latentStyles>
   <w:style w:type="paragraph" w:default="1" w:styleId="Normal">
     <w:name w:val="Normal"/>
@@ -1724,7 +2107,6 @@
   <w:style w:type="character" w:default="1" w:styleId="DefaultParagraphFont">
     <w:name w:val="Default Paragraph Font"/>
     <w:uiPriority w:val="1"/>
-    <w:semiHidden/>
     <w:unhideWhenUsed/>
   </w:style>
   <w:style w:type="table" w:default="1" w:styleId="TableNormal">

</xml_diff>